<commit_message>
Commit 2019-04-26 kl. 09:38
</commit_message>
<xml_diff>
--- a/Work/Fixzone/ShopDirect/Questions regarding TRIGGERSQL for Shop Direct.docx
+++ b/Work/Fixzone/ShopDirect/Questions regarding TRIGGERSQL for Shop Direct.docx
@@ -38,9 +38,9 @@
         <w:tblLook w:val="04A0" w:firstRow="1" w:lastRow="0" w:firstColumn="1" w:lastColumn="0" w:noHBand="0" w:noVBand="1"/>
       </w:tblPr>
       <w:tblGrid>
-        <w:gridCol w:w="1322"/>
+        <w:gridCol w:w="1320"/>
         <w:gridCol w:w="2296"/>
-        <w:gridCol w:w="5624"/>
+        <w:gridCol w:w="5626"/>
       </w:tblGrid>
       <w:tr>
         <w:tc>
@@ -91,6 +91,8 @@
               </w:rPr>
               <w:t>Letter name</w:t>
             </w:r>
+            <w:bookmarkStart w:id="0" w:name="_GoBack"/>
+            <w:bookmarkEnd w:id="0"/>
           </w:p>
         </w:tc>
         <w:tc>
@@ -137,7 +139,7 @@
                 <w:sz w:val="24"/>
                 <w:szCs w:val="24"/>
               </w:rPr>
-              <w:t>18</w:t>
+              <w:t>14</w:t>
             </w:r>
           </w:p>
         </w:tc>
@@ -156,14 +158,16 @@
                 <w:szCs w:val="24"/>
               </w:rPr>
             </w:pPr>
-            <w:r>
-              <w:rPr>
-                <w:rFonts w:ascii="Times New Roman" w:hAnsi="Times New Roman" w:cs="Times New Roman"/>
-                <w:sz w:val="24"/>
-                <w:szCs w:val="24"/>
-              </w:rPr>
-              <w:t>VeryB2B</w:t>
-            </w:r>
+            <w:proofErr w:type="spellStart"/>
+            <w:r>
+              <w:rPr>
+                <w:rFonts w:ascii="Times New Roman" w:hAnsi="Times New Roman" w:cs="Times New Roman"/>
+                <w:sz w:val="24"/>
+                <w:szCs w:val="24"/>
+              </w:rPr>
+              <w:t>VeryFailedAppt</w:t>
+            </w:r>
+            <w:proofErr w:type="spellEnd"/>
           </w:p>
         </w:tc>
         <w:tc>
@@ -187,23 +191,7 @@
                 <w:sz w:val="24"/>
                 <w:szCs w:val="24"/>
               </w:rPr>
-              <w:t xml:space="preserve">What </w:t>
-            </w:r>
-            <w:r>
-              <w:rPr>
-                <w:rFonts w:ascii="Times New Roman" w:hAnsi="Times New Roman" w:cs="Times New Roman"/>
-                <w:sz w:val="24"/>
-                <w:szCs w:val="24"/>
-              </w:rPr>
-              <w:t>STATUSID</w:t>
-            </w:r>
-            <w:r>
-              <w:rPr>
-                <w:rFonts w:ascii="Times New Roman" w:hAnsi="Times New Roman" w:cs="Times New Roman"/>
-                <w:sz w:val="24"/>
-                <w:szCs w:val="24"/>
-              </w:rPr>
-              <w:t xml:space="preserve"> in table service should the query filter on? Now it is 19, but 19 does</w:t>
+              <w:t>What STATUSID in table service should the query filter on? Now it is 19, but 19 does</w:t>
             </w:r>
             <w:r>
               <w:rPr>
@@ -267,6 +255,366 @@
                 <w:sz w:val="24"/>
                 <w:szCs w:val="24"/>
               </w:rPr>
+              <w:t>15</w:t>
+            </w:r>
+          </w:p>
+        </w:tc>
+        <w:tc>
+          <w:tcPr>
+            <w:tcW w:w="1615" w:type="dxa"/>
+          </w:tcPr>
+          <w:p>
+            <w:pPr>
+              <w:autoSpaceDE w:val="0"/>
+              <w:autoSpaceDN w:val="0"/>
+              <w:adjustRightInd w:val="0"/>
+              <w:rPr>
+                <w:rFonts w:ascii="Times New Roman" w:hAnsi="Times New Roman" w:cs="Times New Roman"/>
+                <w:sz w:val="24"/>
+                <w:szCs w:val="24"/>
+              </w:rPr>
+            </w:pPr>
+            <w:proofErr w:type="spellStart"/>
+            <w:r>
+              <w:rPr>
+                <w:rFonts w:ascii="Times New Roman" w:hAnsi="Times New Roman" w:cs="Times New Roman"/>
+                <w:sz w:val="24"/>
+                <w:szCs w:val="24"/>
+              </w:rPr>
+              <w:t>VeryDelayedAppt</w:t>
+            </w:r>
+            <w:proofErr w:type="spellEnd"/>
+          </w:p>
+        </w:tc>
+        <w:tc>
+          <w:tcPr>
+            <w:tcW w:w="6299" w:type="dxa"/>
+          </w:tcPr>
+          <w:p>
+            <w:pPr>
+              <w:autoSpaceDE w:val="0"/>
+              <w:autoSpaceDN w:val="0"/>
+              <w:adjustRightInd w:val="0"/>
+              <w:rPr>
+                <w:rFonts w:ascii="Times New Roman" w:hAnsi="Times New Roman" w:cs="Times New Roman"/>
+                <w:sz w:val="24"/>
+                <w:szCs w:val="24"/>
+              </w:rPr>
+            </w:pPr>
+            <w:r>
+              <w:rPr>
+                <w:rFonts w:ascii="Times New Roman" w:hAnsi="Times New Roman" w:cs="Times New Roman"/>
+                <w:sz w:val="24"/>
+                <w:szCs w:val="24"/>
+              </w:rPr>
+              <w:t>What STATUSID in table service should the query filter on? Now it is 19, but 19 does</w:t>
+            </w:r>
+            <w:r>
+              <w:rPr>
+                <w:rFonts w:ascii="Times New Roman" w:hAnsi="Times New Roman" w:cs="Times New Roman"/>
+                <w:sz w:val="24"/>
+                <w:szCs w:val="24"/>
+              </w:rPr>
+              <w:t xml:space="preserve"> </w:t>
+            </w:r>
+            <w:r>
+              <w:rPr>
+                <w:rFonts w:ascii="Times New Roman" w:hAnsi="Times New Roman" w:cs="Times New Roman"/>
+                <w:sz w:val="24"/>
+                <w:szCs w:val="24"/>
+              </w:rPr>
+              <w:t>n</w:t>
+            </w:r>
+            <w:r>
+              <w:rPr>
+                <w:rFonts w:ascii="Times New Roman" w:hAnsi="Times New Roman" w:cs="Times New Roman"/>
+                <w:sz w:val="24"/>
+                <w:szCs w:val="24"/>
+              </w:rPr>
+              <w:t>o</w:t>
+            </w:r>
+            <w:r>
+              <w:rPr>
+                <w:rFonts w:ascii="Times New Roman" w:hAnsi="Times New Roman" w:cs="Times New Roman"/>
+                <w:sz w:val="24"/>
+                <w:szCs w:val="24"/>
+              </w:rPr>
+              <w:t>t exist for any record in service-table, and not in table status</w:t>
+            </w:r>
+            <w:r>
+              <w:rPr>
+                <w:rFonts w:ascii="Times New Roman" w:hAnsi="Times New Roman" w:cs="Times New Roman"/>
+                <w:sz w:val="24"/>
+                <w:szCs w:val="24"/>
+              </w:rPr>
+              <w:t xml:space="preserve"> either.</w:t>
+            </w:r>
+          </w:p>
+        </w:tc>
+      </w:tr>
+      <w:tr>
+        <w:tc>
+          <w:tcPr>
+            <w:tcW w:w="1328" w:type="dxa"/>
+          </w:tcPr>
+          <w:p>
+            <w:pPr>
+              <w:rPr>
+                <w:rFonts w:ascii="Times New Roman" w:hAnsi="Times New Roman" w:cs="Times New Roman"/>
+                <w:sz w:val="24"/>
+                <w:szCs w:val="24"/>
+              </w:rPr>
+            </w:pPr>
+            <w:r>
+              <w:rPr>
+                <w:rFonts w:ascii="Times New Roman" w:hAnsi="Times New Roman" w:cs="Times New Roman"/>
+                <w:sz w:val="24"/>
+                <w:szCs w:val="24"/>
+              </w:rPr>
+              <w:t>16</w:t>
+            </w:r>
+          </w:p>
+        </w:tc>
+        <w:tc>
+          <w:tcPr>
+            <w:tcW w:w="1615" w:type="dxa"/>
+          </w:tcPr>
+          <w:p>
+            <w:pPr>
+              <w:autoSpaceDE w:val="0"/>
+              <w:autoSpaceDN w:val="0"/>
+              <w:adjustRightInd w:val="0"/>
+              <w:rPr>
+                <w:rFonts w:ascii="Times New Roman" w:hAnsi="Times New Roman" w:cs="Times New Roman"/>
+                <w:sz w:val="24"/>
+                <w:szCs w:val="24"/>
+              </w:rPr>
+            </w:pPr>
+            <w:proofErr w:type="spellStart"/>
+            <w:r>
+              <w:rPr>
+                <w:rFonts w:ascii="Times New Roman" w:hAnsi="Times New Roman" w:cs="Times New Roman"/>
+                <w:sz w:val="24"/>
+                <w:szCs w:val="24"/>
+              </w:rPr>
+              <w:t>VeryJobComplete</w:t>
+            </w:r>
+            <w:proofErr w:type="spellEnd"/>
+          </w:p>
+        </w:tc>
+        <w:tc>
+          <w:tcPr>
+            <w:tcW w:w="6299" w:type="dxa"/>
+          </w:tcPr>
+          <w:p>
+            <w:pPr>
+              <w:autoSpaceDE w:val="0"/>
+              <w:autoSpaceDN w:val="0"/>
+              <w:adjustRightInd w:val="0"/>
+              <w:rPr>
+                <w:rFonts w:ascii="Times New Roman" w:hAnsi="Times New Roman" w:cs="Times New Roman"/>
+                <w:sz w:val="24"/>
+                <w:szCs w:val="24"/>
+              </w:rPr>
+            </w:pPr>
+            <w:r>
+              <w:rPr>
+                <w:rFonts w:ascii="Times New Roman" w:hAnsi="Times New Roman" w:cs="Times New Roman"/>
+                <w:sz w:val="24"/>
+                <w:szCs w:val="24"/>
+              </w:rPr>
+              <w:t xml:space="preserve">Should the query filter on </w:t>
+            </w:r>
+            <w:proofErr w:type="spellStart"/>
+            <w:r>
+              <w:rPr>
+                <w:rFonts w:ascii="Times New Roman" w:hAnsi="Times New Roman" w:cs="Times New Roman"/>
+                <w:sz w:val="24"/>
+                <w:szCs w:val="24"/>
+              </w:rPr>
+              <w:t>EventDate</w:t>
+            </w:r>
+            <w:proofErr w:type="spellEnd"/>
+            <w:r>
+              <w:rPr>
+                <w:rFonts w:ascii="Times New Roman" w:hAnsi="Times New Roman" w:cs="Times New Roman"/>
+                <w:sz w:val="24"/>
+                <w:szCs w:val="24"/>
+              </w:rPr>
+              <w:t xml:space="preserve"> in table </w:t>
+            </w:r>
+            <w:proofErr w:type="spellStart"/>
+            <w:r>
+              <w:rPr>
+                <w:rFonts w:ascii="Times New Roman" w:hAnsi="Times New Roman" w:cs="Times New Roman"/>
+                <w:sz w:val="24"/>
+                <w:szCs w:val="24"/>
+              </w:rPr>
+              <w:t>DiaryEnt</w:t>
+            </w:r>
+            <w:proofErr w:type="spellEnd"/>
+            <w:r>
+              <w:rPr>
+                <w:rFonts w:ascii="Times New Roman" w:hAnsi="Times New Roman" w:cs="Times New Roman"/>
+                <w:sz w:val="24"/>
+                <w:szCs w:val="24"/>
+              </w:rPr>
+              <w:t xml:space="preserve">? Now the query filters on that column such that </w:t>
+            </w:r>
+            <w:proofErr w:type="spellStart"/>
+            <w:r>
+              <w:rPr>
+                <w:rFonts w:ascii="Times New Roman" w:hAnsi="Times New Roman" w:cs="Times New Roman"/>
+                <w:sz w:val="24"/>
+                <w:szCs w:val="24"/>
+              </w:rPr>
+              <w:t>EventDate</w:t>
+            </w:r>
+            <w:proofErr w:type="spellEnd"/>
+            <w:r>
+              <w:rPr>
+                <w:rFonts w:ascii="Times New Roman" w:hAnsi="Times New Roman" w:cs="Times New Roman"/>
+                <w:sz w:val="24"/>
+                <w:szCs w:val="24"/>
+              </w:rPr>
+              <w:t xml:space="preserve"> is after 12/01/2017.</w:t>
+            </w:r>
+          </w:p>
+        </w:tc>
+      </w:tr>
+      <w:tr>
+        <w:tc>
+          <w:tcPr>
+            <w:tcW w:w="1328" w:type="dxa"/>
+          </w:tcPr>
+          <w:p>
+            <w:pPr>
+              <w:rPr>
+                <w:rFonts w:ascii="Times New Roman" w:hAnsi="Times New Roman" w:cs="Times New Roman"/>
+                <w:sz w:val="24"/>
+                <w:szCs w:val="24"/>
+              </w:rPr>
+            </w:pPr>
+            <w:r>
+              <w:rPr>
+                <w:rFonts w:ascii="Times New Roman" w:hAnsi="Times New Roman" w:cs="Times New Roman"/>
+                <w:sz w:val="24"/>
+                <w:szCs w:val="24"/>
+              </w:rPr>
+              <w:t>18</w:t>
+            </w:r>
+          </w:p>
+        </w:tc>
+        <w:tc>
+          <w:tcPr>
+            <w:tcW w:w="1615" w:type="dxa"/>
+          </w:tcPr>
+          <w:p>
+            <w:pPr>
+              <w:autoSpaceDE w:val="0"/>
+              <w:autoSpaceDN w:val="0"/>
+              <w:adjustRightInd w:val="0"/>
+              <w:rPr>
+                <w:rFonts w:ascii="Times New Roman" w:hAnsi="Times New Roman" w:cs="Times New Roman"/>
+                <w:sz w:val="24"/>
+                <w:szCs w:val="24"/>
+              </w:rPr>
+            </w:pPr>
+            <w:r>
+              <w:rPr>
+                <w:rFonts w:ascii="Times New Roman" w:hAnsi="Times New Roman" w:cs="Times New Roman"/>
+                <w:sz w:val="24"/>
+                <w:szCs w:val="24"/>
+              </w:rPr>
+              <w:t>VeryB2B</w:t>
+            </w:r>
+          </w:p>
+        </w:tc>
+        <w:tc>
+          <w:tcPr>
+            <w:tcW w:w="6299" w:type="dxa"/>
+          </w:tcPr>
+          <w:p>
+            <w:pPr>
+              <w:autoSpaceDE w:val="0"/>
+              <w:autoSpaceDN w:val="0"/>
+              <w:adjustRightInd w:val="0"/>
+              <w:rPr>
+                <w:rFonts w:ascii="Times New Roman" w:hAnsi="Times New Roman" w:cs="Times New Roman"/>
+                <w:sz w:val="24"/>
+                <w:szCs w:val="24"/>
+              </w:rPr>
+            </w:pPr>
+            <w:r>
+              <w:rPr>
+                <w:rFonts w:ascii="Times New Roman" w:hAnsi="Times New Roman" w:cs="Times New Roman"/>
+                <w:sz w:val="24"/>
+                <w:szCs w:val="24"/>
+              </w:rPr>
+              <w:t>What STATUSID in table service should the query filter on? Now it is 19, but 19 does</w:t>
+            </w:r>
+            <w:r>
+              <w:rPr>
+                <w:rFonts w:ascii="Times New Roman" w:hAnsi="Times New Roman" w:cs="Times New Roman"/>
+                <w:sz w:val="24"/>
+                <w:szCs w:val="24"/>
+              </w:rPr>
+              <w:t xml:space="preserve"> </w:t>
+            </w:r>
+            <w:r>
+              <w:rPr>
+                <w:rFonts w:ascii="Times New Roman" w:hAnsi="Times New Roman" w:cs="Times New Roman"/>
+                <w:sz w:val="24"/>
+                <w:szCs w:val="24"/>
+              </w:rPr>
+              <w:t>n</w:t>
+            </w:r>
+            <w:r>
+              <w:rPr>
+                <w:rFonts w:ascii="Times New Roman" w:hAnsi="Times New Roman" w:cs="Times New Roman"/>
+                <w:sz w:val="24"/>
+                <w:szCs w:val="24"/>
+              </w:rPr>
+              <w:t>o</w:t>
+            </w:r>
+            <w:r>
+              <w:rPr>
+                <w:rFonts w:ascii="Times New Roman" w:hAnsi="Times New Roman" w:cs="Times New Roman"/>
+                <w:sz w:val="24"/>
+                <w:szCs w:val="24"/>
+              </w:rPr>
+              <w:t>t exist for any record in service-table, and not in table status</w:t>
+            </w:r>
+            <w:r>
+              <w:rPr>
+                <w:rFonts w:ascii="Times New Roman" w:hAnsi="Times New Roman" w:cs="Times New Roman"/>
+                <w:sz w:val="24"/>
+                <w:szCs w:val="24"/>
+              </w:rPr>
+              <w:t xml:space="preserve"> either.</w:t>
+            </w:r>
+          </w:p>
+        </w:tc>
+      </w:tr>
+      <w:tr>
+        <w:tc>
+          <w:tcPr>
+            <w:tcW w:w="1328" w:type="dxa"/>
+          </w:tcPr>
+          <w:p>
+            <w:pPr>
+              <w:rPr>
+                <w:rFonts w:ascii="Times New Roman" w:hAnsi="Times New Roman" w:cs="Times New Roman"/>
+                <w:sz w:val="24"/>
+                <w:szCs w:val="24"/>
+              </w:rPr>
+            </w:pPr>
+            <w:r>
+              <w:rPr>
+                <w:rFonts w:ascii="Times New Roman" w:hAnsi="Times New Roman" w:cs="Times New Roman"/>
+                <w:sz w:val="24"/>
+                <w:szCs w:val="24"/>
+              </w:rPr>
               <w:t>19</w:t>
             </w:r>
           </w:p>
@@ -368,6 +716,102 @@
                 <w:szCs w:val="24"/>
               </w:rPr>
               <w:t xml:space="preserve"> is after 12/01/2017.</w:t>
+            </w:r>
+          </w:p>
+        </w:tc>
+      </w:tr>
+      <w:tr>
+        <w:tc>
+          <w:tcPr>
+            <w:tcW w:w="1328" w:type="dxa"/>
+          </w:tcPr>
+          <w:p>
+            <w:pPr>
+              <w:rPr>
+                <w:rFonts w:ascii="Times New Roman" w:hAnsi="Times New Roman" w:cs="Times New Roman"/>
+                <w:sz w:val="24"/>
+                <w:szCs w:val="24"/>
+              </w:rPr>
+            </w:pPr>
+            <w:r>
+              <w:rPr>
+                <w:rFonts w:ascii="Times New Roman" w:hAnsi="Times New Roman" w:cs="Times New Roman"/>
+                <w:sz w:val="24"/>
+                <w:szCs w:val="24"/>
+              </w:rPr>
+              <w:t>19</w:t>
+            </w:r>
+          </w:p>
+        </w:tc>
+        <w:tc>
+          <w:tcPr>
+            <w:tcW w:w="1615" w:type="dxa"/>
+          </w:tcPr>
+          <w:p>
+            <w:pPr>
+              <w:rPr>
+                <w:rFonts w:ascii="Times New Roman" w:hAnsi="Times New Roman" w:cs="Times New Roman"/>
+                <w:sz w:val="24"/>
+                <w:szCs w:val="24"/>
+              </w:rPr>
+            </w:pPr>
+            <w:proofErr w:type="spellStart"/>
+            <w:r>
+              <w:rPr>
+                <w:rFonts w:ascii="Times New Roman" w:hAnsi="Times New Roman" w:cs="Times New Roman"/>
+                <w:sz w:val="24"/>
+                <w:szCs w:val="24"/>
+              </w:rPr>
+              <w:t>VeryCourierRepaired</w:t>
+            </w:r>
+            <w:proofErr w:type="spellEnd"/>
+          </w:p>
+        </w:tc>
+        <w:tc>
+          <w:tcPr>
+            <w:tcW w:w="6299" w:type="dxa"/>
+          </w:tcPr>
+          <w:p>
+            <w:pPr>
+              <w:rPr>
+                <w:rFonts w:ascii="Times New Roman" w:hAnsi="Times New Roman" w:cs="Times New Roman"/>
+                <w:sz w:val="24"/>
+                <w:szCs w:val="24"/>
+              </w:rPr>
+            </w:pPr>
+            <w:r>
+              <w:rPr>
+                <w:rFonts w:ascii="Times New Roman" w:hAnsi="Times New Roman" w:cs="Times New Roman"/>
+                <w:sz w:val="24"/>
+                <w:szCs w:val="24"/>
+              </w:rPr>
+              <w:t xml:space="preserve">The query filters on </w:t>
+            </w:r>
+            <w:proofErr w:type="spellStart"/>
+            <w:r>
+              <w:rPr>
+                <w:rFonts w:ascii="Times New Roman" w:hAnsi="Times New Roman" w:cs="Times New Roman"/>
+                <w:sz w:val="24"/>
+                <w:szCs w:val="24"/>
+              </w:rPr>
+              <w:t>service.</w:t>
+            </w:r>
+            <w:r>
+              <w:rPr>
+                <w:rFonts w:ascii="Times New Roman" w:hAnsi="Times New Roman" w:cs="Times New Roman"/>
+                <w:sz w:val="24"/>
+                <w:szCs w:val="24"/>
+              </w:rPr>
+              <w:t>STATUSID</w:t>
+            </w:r>
+            <w:proofErr w:type="spellEnd"/>
+            <w:r>
+              <w:rPr>
+                <w:rFonts w:ascii="Times New Roman" w:hAnsi="Times New Roman" w:cs="Times New Roman"/>
+                <w:sz w:val="24"/>
+                <w:szCs w:val="24"/>
+              </w:rPr>
+              <w:t>=800, but STATUSID=800 does not exist. I assume it should instead be STATUSID=8 (complete). Correct assumption?</w:t>
             </w:r>
           </w:p>
         </w:tc>
@@ -516,8 +960,6 @@
           <w:szCs w:val="24"/>
         </w:rPr>
       </w:pPr>
-      <w:bookmarkStart w:id="0" w:name="_GoBack"/>
-      <w:bookmarkEnd w:id="0"/>
     </w:p>
     <w:p>
       <w:pPr>

</xml_diff>